<commit_message>
Added: README and report changes
</commit_message>
<xml_diff>
--- a/Report.docx
+++ b/Report.docx
@@ -25,47 +25,25 @@
           <w:szCs w:val="40"/>
           <w:u w:val="single"/>
         </w:rPr>
-        <w:t xml:space="preserve">Flight Booking Application </w:t>
-      </w:r>
-      <w:r>
-        <w:rPr>
-          <w:rFonts w:ascii="Carlito" w:hAnsi="Carlito"/>
-          <w:b/>
-          <w:bCs/>
+        <w:t>Flight Booking Application Performance Report</w:t>
+      </w:r>
+    </w:p>
+    <w:p>
+      <w:pPr>
+        <w:pStyle w:val="Normal"/>
+        <w:bidi w:val="0"/>
+        <w:jc w:val="center"/>
+        <w:rPr>
+          <w:rFonts w:ascii="Carlito" w:hAnsi="Carlito"/>
           <w:sz w:val="40"/>
           <w:szCs w:val="40"/>
-          <w:u w:val="single"/>
-        </w:rPr>
-        <w:t xml:space="preserve">Performance </w:t>
-      </w:r>
-      <w:r>
-        <w:rPr>
-          <w:rFonts w:ascii="Carlito" w:hAnsi="Carlito"/>
-          <w:b/>
-          <w:bCs/>
+        </w:rPr>
+      </w:pPr>
+      <w:r>
+        <w:rPr>
+          <w:rFonts w:ascii="Carlito" w:hAnsi="Carlito"/>
           <w:sz w:val="40"/>
           <w:szCs w:val="40"/>
-          <w:u w:val="single"/>
-        </w:rPr>
-        <w:t>Report</w:t>
-      </w:r>
-    </w:p>
-    <w:p>
-      <w:pPr>
-        <w:pStyle w:val="Normal"/>
-        <w:bidi w:val="0"/>
-        <w:jc w:val="center"/>
-        <w:rPr>
-          <w:rFonts w:ascii="Carlito" w:hAnsi="Carlito"/>
-          <w:sz w:val="40"/>
-          <w:szCs w:val="40"/>
-        </w:rPr>
-      </w:pPr>
-      <w:r>
-        <w:rPr>
-          <w:rFonts w:ascii="Carlito" w:hAnsi="Carlito"/>
-          <w:sz w:val="40"/>
-          <w:szCs w:val="40"/>
         </w:rPr>
       </w:r>
     </w:p>
@@ -111,7 +89,29 @@
           <w:szCs w:val="30"/>
           <w:u w:val="single"/>
         </w:rPr>
-        <w:t>SonarQube Report:</w:t>
+        <w:t xml:space="preserve">SonarQube Report </w:t>
+      </w:r>
+      <w:r>
+        <w:rPr>
+          <w:rFonts w:ascii="Carlito" w:hAnsi="Carlito"/>
+          <w:b/>
+          <w:bCs/>
+          <w:sz w:val="30"/>
+          <w:szCs w:val="30"/>
+          <w:u w:val="single"/>
+        </w:rPr>
+        <w:t>for CURRENT PROJECT (22.11.2025)</w:t>
+      </w:r>
+      <w:r>
+        <w:rPr>
+          <w:rFonts w:ascii="Carlito" w:hAnsi="Carlito"/>
+          <w:b/>
+          <w:bCs/>
+          <w:sz w:val="30"/>
+          <w:szCs w:val="30"/>
+          <w:u w:val="single"/>
+        </w:rPr>
+        <w:t>:</w:t>
       </w:r>
     </w:p>
     <w:p>
@@ -154,14 +154,6 @@
         </w:rPr>
       </w:pPr>
       <w:r>
-        <w:rPr>
-          <w:rFonts w:ascii="Carlito" w:hAnsi="Carlito"/>
-          <w:b/>
-          <w:bCs/>
-          <w:sz w:val="24"/>
-          <w:szCs w:val="24"/>
-          <w:u w:val="single"/>
-        </w:rPr>
         <w:drawing>
           <wp:anchor behindDoc="0" distT="0" distB="0" distL="0" distR="0" simplePos="0" locked="0" layoutInCell="0" allowOverlap="1" relativeHeight="2">
             <wp:simplePos x="0" y="0"/>
@@ -208,22 +200,108 @@
             </a:graphic>
           </wp:anchor>
         </w:drawing>
+      </w:r>
+      <w:r>
+        <w:rPr>
+          <w:rFonts w:ascii="Carlito" w:hAnsi="Carlito"/>
+          <w:b/>
+          <w:bCs/>
+          <w:sz w:val="24"/>
+          <w:szCs w:val="24"/>
+          <w:u w:val="single"/>
+        </w:rPr>
         <w:br/>
-      </w:r>
-      <w:r>
+        <w:br/>
+        <w:br/>
+      </w:r>
+    </w:p>
+    <w:p>
+      <w:pPr>
+        <w:pStyle w:val="Normal"/>
+        <w:bidi w:val="0"/>
+        <w:jc w:val="start"/>
+        <w:rPr>
+          <w:rFonts w:ascii="Carlito" w:hAnsi="Carlito"/>
+          <w:b/>
+          <w:bCs/>
+          <w:sz w:val="30"/>
+          <w:szCs w:val="30"/>
+          <w:u w:val="single"/>
+        </w:rPr>
+      </w:pPr>
+      <w:r>
+        <w:rPr>
+          <w:rFonts w:ascii="Carlito" w:hAnsi="Carlito"/>
+          <w:b/>
+          <w:bCs/>
+          <w:sz w:val="30"/>
+          <w:szCs w:val="30"/>
+          <w:u w:val="single"/>
+        </w:rPr>
+        <w:t>SonarQube Report for PREVIOUS PROJECT(15.11.2025):</w:t>
+      </w:r>
+    </w:p>
+    <w:p>
+      <w:pPr>
+        <w:pStyle w:val="Normal"/>
+        <w:bidi w:val="0"/>
+        <w:jc w:val="start"/>
+        <w:rPr>
+          <w:rFonts w:ascii="Carlito" w:hAnsi="Carlito"/>
+          <w:b/>
+          <w:bCs/>
+          <w:sz w:val="30"/>
+          <w:szCs w:val="30"/>
+          <w:u w:val="single"/>
+        </w:rPr>
+      </w:pPr>
+      <w:r>
+        <w:rPr>
+          <w:rFonts w:ascii="Carlito" w:hAnsi="Carlito"/>
+          <w:b/>
+          <w:bCs/>
+          <w:sz w:val="30"/>
+          <w:szCs w:val="30"/>
+          <w:u w:val="single"/>
+        </w:rPr>
+      </w:r>
+    </w:p>
+    <w:p>
+      <w:pPr>
+        <w:pStyle w:val="Normal"/>
+        <w:bidi w:val="0"/>
+        <w:jc w:val="start"/>
+        <w:rPr>
+          <w:rFonts w:ascii="Carlito" w:hAnsi="Carlito"/>
+          <w:b/>
+          <w:bCs/>
+          <w:sz w:val="30"/>
+          <w:szCs w:val="30"/>
+          <w:u w:val="single"/>
+        </w:rPr>
+      </w:pPr>
+      <w:r>
+        <w:rPr>
+          <w:rFonts w:ascii="Carlito" w:hAnsi="Carlito"/>
+          <w:b/>
+          <w:bCs/>
+          <w:sz w:val="30"/>
+          <w:szCs w:val="30"/>
+          <w:u w:val="single"/>
+        </w:rPr>
         <w:drawing>
-          <wp:anchor behindDoc="0" distT="0" distB="0" distL="0" distR="0" simplePos="0" locked="0" layoutInCell="0" allowOverlap="1" relativeHeight="3">
+          <wp:anchor behindDoc="0" distT="0" distB="0" distL="0" distR="0" simplePos="0" locked="0" layoutInCell="0" allowOverlap="1" relativeHeight="4">
             <wp:simplePos x="0" y="0"/>
             <wp:positionH relativeFrom="column">
-              <wp:posOffset>-635</wp:posOffset>
+              <wp:posOffset>-38100</wp:posOffset>
             </wp:positionH>
             <wp:positionV relativeFrom="paragraph">
-              <wp:posOffset>1581150</wp:posOffset>
+              <wp:posOffset>111125</wp:posOffset>
             </wp:positionV>
-            <wp:extent cx="6332220" cy="2847975"/>
+            <wp:extent cx="6476365" cy="1147445"/>
             <wp:effectExtent l="0" t="0" r="0" b="0"/>
             <wp:wrapSquare wrapText="largest"/>
-            <wp:docPr id="2" name="Image2"/>
+            <wp:docPr id="2" name="Image8"/>
             <wp:cNvGraphicFramePr>
               <a:graphicFrameLocks xmlns:a="http://schemas.openxmlformats.org/drawingml/2006/main" noChangeAspect="1"/>
             </wp:cNvGraphicFramePr>
@@ -231,7 +309,7 @@
               <a:graphicData uri="http://schemas.openxmlformats.org/drawingml/2006/picture">
                 <pic:pic xmlns:pic="http://schemas.openxmlformats.org/drawingml/2006/picture">
                   <pic:nvPicPr>
-                    <pic:cNvPr id="2" name="Image2"/>
+                    <pic:cNvPr id="2" name="Image8"/>
                     <pic:cNvPicPr>
                       <a:picLocks noChangeAspect="1" noChangeArrowheads="1"/>
                     </pic:cNvPicPr>
@@ -245,7 +323,7 @@
                   <pic:spPr bwMode="auto">
                     <a:xfrm>
                       <a:off x="0" y="0"/>
-                      <a:ext cx="6332220" cy="2847975"/>
+                      <a:ext cx="6476365" cy="1147445"/>
                     </a:xfrm>
                     <a:prstGeom prst="rect">
                       <a:avLst/>
@@ -258,17 +336,30 @@
           </wp:anchor>
         </w:drawing>
       </w:r>
-      <w:r>
-        <w:rPr>
-          <w:rFonts w:ascii="Carlito" w:hAnsi="Carlito"/>
-          <w:b/>
-          <w:bCs/>
-          <w:sz w:val="24"/>
-          <w:szCs w:val="24"/>
-          <w:u w:val="single"/>
-        </w:rPr>
-        <w:br/>
-        <w:br/>
+    </w:p>
+    <w:p>
+      <w:pPr>
+        <w:pStyle w:val="Normal"/>
+        <w:bidi w:val="0"/>
+        <w:jc w:val="start"/>
+        <w:rPr>
+          <w:rFonts w:ascii="Carlito" w:hAnsi="Carlito"/>
+          <w:b/>
+          <w:bCs/>
+          <w:sz w:val="30"/>
+          <w:szCs w:val="30"/>
+          <w:u w:val="single"/>
+        </w:rPr>
+      </w:pPr>
+      <w:r>
+        <w:rPr>
+          <w:rFonts w:ascii="Carlito" w:hAnsi="Carlito"/>
+          <w:b/>
+          <w:bCs/>
+          <w:sz w:val="30"/>
+          <w:szCs w:val="30"/>
+          <w:u w:val="single"/>
+        </w:rPr>
       </w:r>
     </w:p>
     <w:p>
@@ -338,7 +429,7 @@
       </w:pPr>
       <w:r>
         <w:drawing>
-          <wp:anchor behindDoc="0" distT="0" distB="0" distL="0" distR="0" simplePos="0" locked="0" layoutInCell="0" allowOverlap="1" relativeHeight="4">
+          <wp:anchor behindDoc="0" distT="0" distB="0" distL="0" distR="0" simplePos="0" locked="0" layoutInCell="0" allowOverlap="1" relativeHeight="3">
             <wp:simplePos x="0" y="0"/>
             <wp:positionH relativeFrom="column">
               <wp:align>center</wp:align>
@@ -419,6 +510,106 @@
           <w:szCs w:val="30"/>
           <w:u w:val="single"/>
         </w:rPr>
+      </w:r>
+    </w:p>
+    <w:p>
+      <w:pPr>
+        <w:pStyle w:val="Normal"/>
+        <w:bidi w:val="0"/>
+        <w:jc w:val="start"/>
+        <w:rPr>
+          <w:rFonts w:ascii="Carlito" w:hAnsi="Carlito"/>
+          <w:b/>
+          <w:bCs/>
+          <w:sz w:val="30"/>
+          <w:szCs w:val="30"/>
+          <w:u w:val="single"/>
+        </w:rPr>
+      </w:pPr>
+      <w:r>
+        <w:rPr>
+          <w:rFonts w:ascii="Carlito" w:hAnsi="Carlito"/>
+          <w:b/>
+          <w:bCs/>
+          <w:sz w:val="30"/>
+          <w:szCs w:val="30"/>
+          <w:u w:val="single"/>
+        </w:rPr>
+      </w:r>
+    </w:p>
+    <w:p>
+      <w:pPr>
+        <w:pStyle w:val="Normal"/>
+        <w:bidi w:val="0"/>
+        <w:jc w:val="start"/>
+        <w:rPr>
+          <w:rFonts w:ascii="Carlito" w:hAnsi="Carlito"/>
+          <w:b/>
+          <w:bCs/>
+          <w:sz w:val="30"/>
+          <w:szCs w:val="30"/>
+          <w:u w:val="single"/>
+        </w:rPr>
+      </w:pPr>
+      <w:r>
+        <w:rPr>
+          <w:rFonts w:ascii="Carlito" w:hAnsi="Carlito"/>
+          <w:b/>
+          <w:bCs/>
+          <w:sz w:val="30"/>
+          <w:szCs w:val="30"/>
+          <w:u w:val="single"/>
+        </w:rPr>
+      </w:r>
+    </w:p>
+    <w:p>
+      <w:pPr>
+        <w:pStyle w:val="Normal"/>
+        <w:bidi w:val="0"/>
+        <w:jc w:val="start"/>
+        <w:rPr>
+          <w:rFonts w:ascii="Carlito" w:hAnsi="Carlito"/>
+          <w:b/>
+          <w:bCs/>
+          <w:sz w:val="30"/>
+          <w:szCs w:val="30"/>
+          <w:u w:val="single"/>
+        </w:rPr>
+      </w:pPr>
+      <w:r>
+        <w:rPr>
+          <w:rFonts w:ascii="Carlito" w:hAnsi="Carlito"/>
+          <w:b/>
+          <w:bCs/>
+          <w:sz w:val="30"/>
+          <w:szCs w:val="30"/>
+          <w:u w:val="single"/>
+        </w:rPr>
+      </w:r>
+    </w:p>
+    <w:p>
+      <w:pPr>
+        <w:pStyle w:val="Normal"/>
+        <w:bidi w:val="0"/>
+        <w:jc w:val="start"/>
+        <w:rPr>
+          <w:rFonts w:ascii="Carlito" w:hAnsi="Carlito"/>
+          <w:b/>
+          <w:bCs/>
+          <w:sz w:val="30"/>
+          <w:szCs w:val="30"/>
+          <w:u w:val="single"/>
+        </w:rPr>
+      </w:pPr>
+      <w:r>
+        <w:rPr>
+          <w:rFonts w:ascii="Carlito" w:hAnsi="Carlito"/>
+          <w:b/>
+          <w:bCs/>
+          <w:sz w:val="30"/>
+          <w:szCs w:val="30"/>
+          <w:u w:val="single"/>
+        </w:rPr>
         <w:t>Jmeter Testing:</w:t>
       </w:r>
     </w:p>
@@ -449,15 +640,15 @@
           <wp:anchor behindDoc="0" distT="0" distB="0" distL="0" distR="0" simplePos="0" locked="0" layoutInCell="0" allowOverlap="1" relativeHeight="5">
             <wp:simplePos x="0" y="0"/>
             <wp:positionH relativeFrom="column">
-              <wp:posOffset>-499745</wp:posOffset>
+              <wp:posOffset>164465</wp:posOffset>
             </wp:positionH>
             <wp:positionV relativeFrom="paragraph">
-              <wp:posOffset>203200</wp:posOffset>
+              <wp:posOffset>102235</wp:posOffset>
             </wp:positionV>
-            <wp:extent cx="7478395" cy="2098675"/>
+            <wp:extent cx="3952240" cy="3199765"/>
             <wp:effectExtent l="0" t="0" r="0" b="0"/>
             <wp:wrapSquare wrapText="largest"/>
-            <wp:docPr id="4" name="Image5"/>
+            <wp:docPr id="4" name="Image2"/>
             <wp:cNvGraphicFramePr>
               <a:graphicFrameLocks xmlns:a="http://schemas.openxmlformats.org/drawingml/2006/main" noChangeAspect="1"/>
             </wp:cNvGraphicFramePr>
@@ -465,7 +656,7 @@
               <a:graphicData uri="http://schemas.openxmlformats.org/drawingml/2006/picture">
                 <pic:pic xmlns:pic="http://schemas.openxmlformats.org/drawingml/2006/picture">
                   <pic:nvPicPr>
-                    <pic:cNvPr id="4" name="Image5"/>
+                    <pic:cNvPr id="4" name="Image2"/>
                     <pic:cNvPicPr>
                       <a:picLocks noChangeAspect="1" noChangeArrowheads="1"/>
                     </pic:cNvPicPr>
@@ -479,7 +670,7 @@
                   <pic:spPr bwMode="auto">
                     <a:xfrm>
                       <a:off x="0" y="0"/>
-                      <a:ext cx="7478395" cy="2098675"/>
+                      <a:ext cx="3952240" cy="3199765"/>
                     </a:xfrm>
                     <a:prstGeom prst="rect">
                       <a:avLst/>
@@ -566,6 +757,306 @@
           <w:szCs w:val="30"/>
           <w:u w:val="none"/>
         </w:rPr>
+      </w:r>
+    </w:p>
+    <w:p>
+      <w:pPr>
+        <w:pStyle w:val="Normal"/>
+        <w:bidi w:val="0"/>
+        <w:jc w:val="start"/>
+        <w:rPr>
+          <w:rFonts w:ascii="Carlito" w:hAnsi="Carlito"/>
+          <w:b/>
+          <w:bCs/>
+          <w:sz w:val="30"/>
+          <w:szCs w:val="30"/>
+          <w:u w:val="none"/>
+        </w:rPr>
+      </w:pPr>
+      <w:r>
+        <w:rPr>
+          <w:rFonts w:ascii="Carlito" w:hAnsi="Carlito"/>
+          <w:b/>
+          <w:bCs/>
+          <w:sz w:val="30"/>
+          <w:szCs w:val="30"/>
+          <w:u w:val="none"/>
+        </w:rPr>
+      </w:r>
+    </w:p>
+    <w:p>
+      <w:pPr>
+        <w:pStyle w:val="Normal"/>
+        <w:bidi w:val="0"/>
+        <w:jc w:val="start"/>
+        <w:rPr>
+          <w:rFonts w:ascii="Carlito" w:hAnsi="Carlito"/>
+          <w:b/>
+          <w:bCs/>
+          <w:sz w:val="30"/>
+          <w:szCs w:val="30"/>
+          <w:u w:val="none"/>
+        </w:rPr>
+      </w:pPr>
+      <w:r>
+        <w:rPr>
+          <w:rFonts w:ascii="Carlito" w:hAnsi="Carlito"/>
+          <w:b/>
+          <w:bCs/>
+          <w:sz w:val="30"/>
+          <w:szCs w:val="30"/>
+          <w:u w:val="none"/>
+        </w:rPr>
+      </w:r>
+    </w:p>
+    <w:p>
+      <w:pPr>
+        <w:pStyle w:val="Normal"/>
+        <w:bidi w:val="0"/>
+        <w:jc w:val="start"/>
+        <w:rPr>
+          <w:rFonts w:ascii="Carlito" w:hAnsi="Carlito"/>
+          <w:b/>
+          <w:bCs/>
+          <w:sz w:val="30"/>
+          <w:szCs w:val="30"/>
+          <w:u w:val="none"/>
+        </w:rPr>
+      </w:pPr>
+      <w:r>
+        <w:rPr>
+          <w:rFonts w:ascii="Carlito" w:hAnsi="Carlito"/>
+          <w:b/>
+          <w:bCs/>
+          <w:sz w:val="30"/>
+          <w:szCs w:val="30"/>
+          <w:u w:val="none"/>
+        </w:rPr>
+      </w:r>
+    </w:p>
+    <w:p>
+      <w:pPr>
+        <w:pStyle w:val="Normal"/>
+        <w:bidi w:val="0"/>
+        <w:jc w:val="start"/>
+        <w:rPr>
+          <w:rFonts w:ascii="Carlito" w:hAnsi="Carlito"/>
+          <w:b/>
+          <w:bCs/>
+          <w:sz w:val="30"/>
+          <w:szCs w:val="30"/>
+          <w:u w:val="none"/>
+        </w:rPr>
+      </w:pPr>
+      <w:r>
+        <w:rPr>
+          <w:rFonts w:ascii="Carlito" w:hAnsi="Carlito"/>
+          <w:b/>
+          <w:bCs/>
+          <w:sz w:val="30"/>
+          <w:szCs w:val="30"/>
+          <w:u w:val="none"/>
+        </w:rPr>
+      </w:r>
+    </w:p>
+    <w:p>
+      <w:pPr>
+        <w:pStyle w:val="Normal"/>
+        <w:bidi w:val="0"/>
+        <w:jc w:val="start"/>
+        <w:rPr>
+          <w:rFonts w:ascii="Carlito" w:hAnsi="Carlito"/>
+          <w:b/>
+          <w:bCs/>
+          <w:sz w:val="30"/>
+          <w:szCs w:val="30"/>
+          <w:u w:val="none"/>
+        </w:rPr>
+      </w:pPr>
+      <w:r>
+        <w:rPr>
+          <w:rFonts w:ascii="Carlito" w:hAnsi="Carlito"/>
+          <w:b/>
+          <w:bCs/>
+          <w:sz w:val="30"/>
+          <w:szCs w:val="30"/>
+          <w:u w:val="none"/>
+        </w:rPr>
+      </w:r>
+    </w:p>
+    <w:p>
+      <w:pPr>
+        <w:pStyle w:val="Normal"/>
+        <w:bidi w:val="0"/>
+        <w:jc w:val="start"/>
+        <w:rPr>
+          <w:rFonts w:ascii="Carlito" w:hAnsi="Carlito"/>
+          <w:b/>
+          <w:bCs/>
+          <w:sz w:val="30"/>
+          <w:szCs w:val="30"/>
+          <w:u w:val="none"/>
+        </w:rPr>
+      </w:pPr>
+      <w:r>
+        <w:rPr>
+          <w:rFonts w:ascii="Carlito" w:hAnsi="Carlito"/>
+          <w:b/>
+          <w:bCs/>
+          <w:sz w:val="30"/>
+          <w:szCs w:val="30"/>
+          <w:u w:val="none"/>
+        </w:rPr>
+      </w:r>
+    </w:p>
+    <w:p>
+      <w:pPr>
+        <w:pStyle w:val="Normal"/>
+        <w:bidi w:val="0"/>
+        <w:jc w:val="start"/>
+        <w:rPr>
+          <w:rFonts w:ascii="Carlito" w:hAnsi="Carlito"/>
+          <w:b/>
+          <w:bCs/>
+          <w:sz w:val="30"/>
+          <w:szCs w:val="30"/>
+          <w:u w:val="none"/>
+        </w:rPr>
+      </w:pPr>
+      <w:r>
+        <w:rPr>
+          <w:rFonts w:ascii="Carlito" w:hAnsi="Carlito"/>
+          <w:b/>
+          <w:bCs/>
+          <w:sz w:val="30"/>
+          <w:szCs w:val="30"/>
+          <w:u w:val="none"/>
+        </w:rPr>
+      </w:r>
+    </w:p>
+    <w:p>
+      <w:pPr>
+        <w:pStyle w:val="Normal"/>
+        <w:bidi w:val="0"/>
+        <w:jc w:val="start"/>
+        <w:rPr>
+          <w:rFonts w:ascii="Carlito" w:hAnsi="Carlito"/>
+          <w:b/>
+          <w:bCs/>
+          <w:sz w:val="30"/>
+          <w:szCs w:val="30"/>
+          <w:u w:val="none"/>
+        </w:rPr>
+      </w:pPr>
+      <w:r>
+        <w:rPr>
+          <w:rFonts w:ascii="Carlito" w:hAnsi="Carlito"/>
+          <w:b/>
+          <w:bCs/>
+          <w:sz w:val="30"/>
+          <w:szCs w:val="30"/>
+          <w:u w:val="none"/>
+        </w:rPr>
+      </w:r>
+    </w:p>
+    <w:p>
+      <w:pPr>
+        <w:pStyle w:val="Normal"/>
+        <w:bidi w:val="0"/>
+        <w:jc w:val="start"/>
+        <w:rPr>
+          <w:rFonts w:ascii="Carlito" w:hAnsi="Carlito"/>
+          <w:b/>
+          <w:bCs/>
+          <w:sz w:val="30"/>
+          <w:szCs w:val="30"/>
+          <w:u w:val="none"/>
+        </w:rPr>
+      </w:pPr>
+      <w:r>
+        <w:rPr>
+          <w:rFonts w:ascii="Carlito" w:hAnsi="Carlito"/>
+          <w:b/>
+          <w:bCs/>
+          <w:sz w:val="30"/>
+          <w:szCs w:val="30"/>
+          <w:u w:val="none"/>
+        </w:rPr>
+      </w:r>
+    </w:p>
+    <w:p>
+      <w:pPr>
+        <w:pStyle w:val="Normal"/>
+        <w:bidi w:val="0"/>
+        <w:jc w:val="start"/>
+        <w:rPr>
+          <w:rFonts w:ascii="Carlito" w:hAnsi="Carlito"/>
+          <w:b/>
+          <w:bCs/>
+          <w:sz w:val="30"/>
+          <w:szCs w:val="30"/>
+          <w:u w:val="none"/>
+        </w:rPr>
+      </w:pPr>
+      <w:r>
+        <w:rPr>
+          <w:rFonts w:ascii="Carlito" w:hAnsi="Carlito"/>
+          <w:b/>
+          <w:bCs/>
+          <w:sz w:val="30"/>
+          <w:szCs w:val="30"/>
+          <w:u w:val="none"/>
+        </w:rPr>
+      </w:r>
+    </w:p>
+    <w:p>
+      <w:pPr>
+        <w:pStyle w:val="Normal"/>
+        <w:bidi w:val="0"/>
+        <w:jc w:val="start"/>
+        <w:rPr>
+          <w:rFonts w:ascii="Carlito" w:hAnsi="Carlito"/>
+          <w:b/>
+          <w:bCs/>
+          <w:sz w:val="30"/>
+          <w:szCs w:val="30"/>
+          <w:u w:val="none"/>
+        </w:rPr>
+      </w:pPr>
+      <w:r>
+        <w:rPr>
+          <w:rFonts w:ascii="Carlito" w:hAnsi="Carlito"/>
+          <w:b/>
+          <w:bCs/>
+          <w:sz w:val="30"/>
+          <w:szCs w:val="30"/>
+          <w:u w:val="none"/>
+        </w:rPr>
+      </w:r>
+    </w:p>
+    <w:p>
+      <w:pPr>
+        <w:pStyle w:val="Normal"/>
+        <w:bidi w:val="0"/>
+        <w:jc w:val="start"/>
+        <w:rPr>
+          <w:rFonts w:ascii="Carlito" w:hAnsi="Carlito"/>
+          <w:b/>
+          <w:bCs/>
+          <w:sz w:val="30"/>
+          <w:szCs w:val="30"/>
+          <w:u w:val="none"/>
+        </w:rPr>
+      </w:pPr>
+      <w:r>
+        <w:rPr>
+          <w:rFonts w:ascii="Carlito" w:hAnsi="Carlito"/>
+          <w:b/>
+          <w:bCs/>
+          <w:sz w:val="30"/>
+          <w:szCs w:val="30"/>
+          <w:u w:val="none"/>
+        </w:rPr>
         <w:t>1) 20 request</w:t>
       </w:r>
     </w:p>
@@ -596,12 +1087,12 @@
           <wp:anchor behindDoc="0" distT="0" distB="0" distL="0" distR="0" simplePos="0" locked="0" layoutInCell="0" allowOverlap="1" relativeHeight="6">
             <wp:simplePos x="0" y="0"/>
             <wp:positionH relativeFrom="column">
-              <wp:posOffset>-607060</wp:posOffset>
+              <wp:posOffset>-676275</wp:posOffset>
             </wp:positionH>
             <wp:positionV relativeFrom="paragraph">
-              <wp:posOffset>184150</wp:posOffset>
+              <wp:posOffset>330835</wp:posOffset>
             </wp:positionV>
-            <wp:extent cx="7629525" cy="1804035"/>
+            <wp:extent cx="7681595" cy="1913255"/>
             <wp:effectExtent l="0" t="0" r="0" b="0"/>
             <wp:wrapSquare wrapText="largest"/>
             <wp:docPr id="5" name="Image4"/>
@@ -626,7 +1117,7 @@
                   <pic:spPr bwMode="auto">
                     <a:xfrm>
                       <a:off x="0" y="0"/>
-                      <a:ext cx="7629525" cy="1804035"/>
+                      <a:ext cx="7681595" cy="1913255"/>
                     </a:xfrm>
                     <a:prstGeom prst="rect">
                       <a:avLst/>
@@ -688,6 +1179,206 @@
           <w:szCs w:val="30"/>
           <w:u w:val="none"/>
         </w:rPr>
+      </w:r>
+    </w:p>
+    <w:p>
+      <w:pPr>
+        <w:pStyle w:val="Normal"/>
+        <w:bidi w:val="0"/>
+        <w:jc w:val="start"/>
+        <w:rPr>
+          <w:rFonts w:ascii="Carlito" w:hAnsi="Carlito"/>
+          <w:b/>
+          <w:bCs/>
+          <w:sz w:val="30"/>
+          <w:szCs w:val="30"/>
+          <w:u w:val="none"/>
+        </w:rPr>
+      </w:pPr>
+      <w:r>
+        <w:rPr>
+          <w:rFonts w:ascii="Carlito" w:hAnsi="Carlito"/>
+          <w:b/>
+          <w:bCs/>
+          <w:sz w:val="30"/>
+          <w:szCs w:val="30"/>
+          <w:u w:val="none"/>
+        </w:rPr>
+      </w:r>
+    </w:p>
+    <w:p>
+      <w:pPr>
+        <w:pStyle w:val="Normal"/>
+        <w:bidi w:val="0"/>
+        <w:jc w:val="start"/>
+        <w:rPr>
+          <w:rFonts w:ascii="Carlito" w:hAnsi="Carlito"/>
+          <w:b/>
+          <w:bCs/>
+          <w:sz w:val="30"/>
+          <w:szCs w:val="30"/>
+          <w:u w:val="none"/>
+        </w:rPr>
+      </w:pPr>
+      <w:r>
+        <w:rPr>
+          <w:rFonts w:ascii="Carlito" w:hAnsi="Carlito"/>
+          <w:b/>
+          <w:bCs/>
+          <w:sz w:val="30"/>
+          <w:szCs w:val="30"/>
+          <w:u w:val="none"/>
+        </w:rPr>
+      </w:r>
+    </w:p>
+    <w:p>
+      <w:pPr>
+        <w:pStyle w:val="Normal"/>
+        <w:bidi w:val="0"/>
+        <w:jc w:val="start"/>
+        <w:rPr>
+          <w:rFonts w:ascii="Carlito" w:hAnsi="Carlito"/>
+          <w:b/>
+          <w:bCs/>
+          <w:sz w:val="30"/>
+          <w:szCs w:val="30"/>
+          <w:u w:val="none"/>
+        </w:rPr>
+      </w:pPr>
+      <w:r>
+        <w:rPr>
+          <w:rFonts w:ascii="Carlito" w:hAnsi="Carlito"/>
+          <w:b/>
+          <w:bCs/>
+          <w:sz w:val="30"/>
+          <w:szCs w:val="30"/>
+          <w:u w:val="none"/>
+        </w:rPr>
+      </w:r>
+    </w:p>
+    <w:p>
+      <w:pPr>
+        <w:pStyle w:val="Normal"/>
+        <w:bidi w:val="0"/>
+        <w:jc w:val="start"/>
+        <w:rPr>
+          <w:rFonts w:ascii="Carlito" w:hAnsi="Carlito"/>
+          <w:b/>
+          <w:bCs/>
+          <w:sz w:val="30"/>
+          <w:szCs w:val="30"/>
+          <w:u w:val="none"/>
+        </w:rPr>
+      </w:pPr>
+      <w:r>
+        <w:rPr>
+          <w:rFonts w:ascii="Carlito" w:hAnsi="Carlito"/>
+          <w:b/>
+          <w:bCs/>
+          <w:sz w:val="30"/>
+          <w:szCs w:val="30"/>
+          <w:u w:val="none"/>
+        </w:rPr>
+      </w:r>
+    </w:p>
+    <w:p>
+      <w:pPr>
+        <w:pStyle w:val="Normal"/>
+        <w:bidi w:val="0"/>
+        <w:jc w:val="start"/>
+        <w:rPr>
+          <w:rFonts w:ascii="Carlito" w:hAnsi="Carlito"/>
+          <w:b/>
+          <w:bCs/>
+          <w:sz w:val="30"/>
+          <w:szCs w:val="30"/>
+          <w:u w:val="none"/>
+        </w:rPr>
+      </w:pPr>
+      <w:r>
+        <w:rPr>
+          <w:rFonts w:ascii="Carlito" w:hAnsi="Carlito"/>
+          <w:b/>
+          <w:bCs/>
+          <w:sz w:val="30"/>
+          <w:szCs w:val="30"/>
+          <w:u w:val="none"/>
+        </w:rPr>
+      </w:r>
+    </w:p>
+    <w:p>
+      <w:pPr>
+        <w:pStyle w:val="Normal"/>
+        <w:bidi w:val="0"/>
+        <w:jc w:val="start"/>
+        <w:rPr>
+          <w:rFonts w:ascii="Carlito" w:hAnsi="Carlito"/>
+          <w:b/>
+          <w:bCs/>
+          <w:sz w:val="30"/>
+          <w:szCs w:val="30"/>
+          <w:u w:val="none"/>
+        </w:rPr>
+      </w:pPr>
+      <w:r>
+        <w:rPr>
+          <w:rFonts w:ascii="Carlito" w:hAnsi="Carlito"/>
+          <w:b/>
+          <w:bCs/>
+          <w:sz w:val="30"/>
+          <w:szCs w:val="30"/>
+          <w:u w:val="none"/>
+        </w:rPr>
+      </w:r>
+    </w:p>
+    <w:p>
+      <w:pPr>
+        <w:pStyle w:val="Normal"/>
+        <w:bidi w:val="0"/>
+        <w:jc w:val="start"/>
+        <w:rPr>
+          <w:rFonts w:ascii="Carlito" w:hAnsi="Carlito"/>
+          <w:b/>
+          <w:bCs/>
+          <w:sz w:val="30"/>
+          <w:szCs w:val="30"/>
+          <w:u w:val="none"/>
+        </w:rPr>
+      </w:pPr>
+      <w:r>
+        <w:rPr>
+          <w:rFonts w:ascii="Carlito" w:hAnsi="Carlito"/>
+          <w:b/>
+          <w:bCs/>
+          <w:sz w:val="30"/>
+          <w:szCs w:val="30"/>
+          <w:u w:val="none"/>
+        </w:rPr>
+      </w:r>
+    </w:p>
+    <w:p>
+      <w:pPr>
+        <w:pStyle w:val="Normal"/>
+        <w:bidi w:val="0"/>
+        <w:jc w:val="start"/>
+        <w:rPr>
+          <w:rFonts w:ascii="Carlito" w:hAnsi="Carlito"/>
+          <w:b/>
+          <w:bCs/>
+          <w:sz w:val="30"/>
+          <w:szCs w:val="30"/>
+          <w:u w:val="none"/>
+        </w:rPr>
+      </w:pPr>
+      <w:r>
+        <w:rPr>
+          <w:rFonts w:ascii="Carlito" w:hAnsi="Carlito"/>
+          <w:b/>
+          <w:bCs/>
+          <w:sz w:val="30"/>
+          <w:szCs w:val="30"/>
+          <w:u w:val="none"/>
+        </w:rPr>
         <w:t>2) 50 Request</w:t>
       </w:r>
     </w:p>
@@ -713,20 +1404,95 @@
           <w:sz w:val="30"/>
           <w:szCs w:val="30"/>
           <w:u w:val="single"/>
+        </w:rPr>
+      </w:r>
+    </w:p>
+    <w:p>
+      <w:pPr>
+        <w:pStyle w:val="Normal"/>
+        <w:bidi w:val="0"/>
+        <w:jc w:val="start"/>
+        <w:rPr>
+          <w:rFonts w:ascii="Carlito" w:hAnsi="Carlito"/>
+          <w:b/>
+          <w:bCs/>
+          <w:sz w:val="30"/>
+          <w:szCs w:val="30"/>
+          <w:u w:val="single"/>
+        </w:rPr>
+      </w:pPr>
+      <w:r>
+        <w:rPr>
+          <w:rFonts w:ascii="Carlito" w:hAnsi="Carlito"/>
+          <w:b/>
+          <w:bCs/>
+          <w:sz w:val="30"/>
+          <w:szCs w:val="30"/>
+          <w:u w:val="single"/>
+        </w:rPr>
+      </w:r>
+    </w:p>
+    <w:p>
+      <w:pPr>
+        <w:pStyle w:val="Normal"/>
+        <w:bidi w:val="0"/>
+        <w:jc w:val="start"/>
+        <w:rPr>
+          <w:rFonts w:ascii="Carlito" w:hAnsi="Carlito"/>
+          <w:b/>
+          <w:bCs/>
+          <w:sz w:val="30"/>
+          <w:szCs w:val="30"/>
+          <w:u w:val="none"/>
+        </w:rPr>
+      </w:pPr>
+      <w:r>
+        <w:rPr>
+          <w:rFonts w:ascii="Carlito" w:hAnsi="Carlito"/>
+          <w:b/>
+          <w:bCs/>
+          <w:sz w:val="30"/>
+          <w:szCs w:val="30"/>
+          <w:u w:val="none"/>
+        </w:rPr>
+      </w:r>
+    </w:p>
+    <w:p>
+      <w:pPr>
+        <w:pStyle w:val="Normal"/>
+        <w:bidi w:val="0"/>
+        <w:jc w:val="start"/>
+        <w:rPr>
+          <w:rFonts w:ascii="Carlito" w:hAnsi="Carlito"/>
+          <w:b/>
+          <w:bCs/>
+          <w:sz w:val="30"/>
+          <w:szCs w:val="30"/>
+          <w:u w:val="none"/>
+        </w:rPr>
+      </w:pPr>
+      <w:r>
+        <w:rPr>
+          <w:rFonts w:ascii="Carlito" w:hAnsi="Carlito"/>
+          <w:b/>
+          <w:bCs/>
+          <w:sz w:val="30"/>
+          <w:szCs w:val="30"/>
+          <w:u w:val="none"/>
         </w:rPr>
         <w:drawing>
           <wp:anchor behindDoc="0" distT="0" distB="0" distL="0" distR="0" simplePos="0" locked="0" layoutInCell="0" allowOverlap="1" relativeHeight="7">
             <wp:simplePos x="0" y="0"/>
             <wp:positionH relativeFrom="column">
-              <wp:posOffset>-551815</wp:posOffset>
+              <wp:posOffset>-610235</wp:posOffset>
             </wp:positionH>
             <wp:positionV relativeFrom="paragraph">
-              <wp:posOffset>199390</wp:posOffset>
+              <wp:posOffset>635</wp:posOffset>
             </wp:positionV>
-            <wp:extent cx="7507605" cy="1852930"/>
+            <wp:extent cx="7578725" cy="2080260"/>
             <wp:effectExtent l="0" t="0" r="0" b="0"/>
             <wp:wrapSquare wrapText="largest"/>
-            <wp:docPr id="6" name="Image6"/>
+            <wp:docPr id="6" name="Image5"/>
             <wp:cNvGraphicFramePr>
               <a:graphicFrameLocks xmlns:a="http://schemas.openxmlformats.org/drawingml/2006/main" noChangeAspect="1"/>
             </wp:cNvGraphicFramePr>
@@ -734,7 +1500,7 @@
               <a:graphicData uri="http://schemas.openxmlformats.org/drawingml/2006/picture">
                 <pic:pic xmlns:pic="http://schemas.openxmlformats.org/drawingml/2006/picture">
                   <pic:nvPicPr>
-                    <pic:cNvPr id="6" name="Image6"/>
+                    <pic:cNvPr id="6" name="Image5"/>
                     <pic:cNvPicPr>
                       <a:picLocks noChangeAspect="1" noChangeArrowheads="1"/>
                     </pic:cNvPicPr>
@@ -748,7 +1514,7 @@
                   <pic:spPr bwMode="auto">
                     <a:xfrm>
                       <a:off x="0" y="0"/>
-                      <a:ext cx="7507605" cy="1852930"/>
+                      <a:ext cx="7578725" cy="2080260"/>
                     </a:xfrm>
                     <a:prstGeom prst="rect">
                       <a:avLst/>
@@ -773,17 +1539,67 @@
           <w:bCs/>
           <w:sz w:val="30"/>
           <w:szCs w:val="30"/>
-          <w:u w:val="single"/>
-        </w:rPr>
-      </w:pPr>
-      <w:r>
-        <w:rPr>
-          <w:rFonts w:ascii="Carlito" w:hAnsi="Carlito"/>
-          <w:b/>
-          <w:bCs/>
-          <w:sz w:val="30"/>
-          <w:szCs w:val="30"/>
-          <w:u w:val="single"/>
+          <w:u w:val="none"/>
+        </w:rPr>
+      </w:pPr>
+      <w:r>
+        <w:rPr>
+          <w:rFonts w:ascii="Carlito" w:hAnsi="Carlito"/>
+          <w:b/>
+          <w:bCs/>
+          <w:sz w:val="30"/>
+          <w:szCs w:val="30"/>
+          <w:u w:val="none"/>
+        </w:rPr>
+      </w:r>
+    </w:p>
+    <w:p>
+      <w:pPr>
+        <w:pStyle w:val="Normal"/>
+        <w:bidi w:val="0"/>
+        <w:jc w:val="start"/>
+        <w:rPr>
+          <w:rFonts w:ascii="Carlito" w:hAnsi="Carlito"/>
+          <w:b/>
+          <w:bCs/>
+          <w:sz w:val="30"/>
+          <w:szCs w:val="30"/>
+          <w:u w:val="none"/>
+        </w:rPr>
+      </w:pPr>
+      <w:r>
+        <w:rPr>
+          <w:rFonts w:ascii="Carlito" w:hAnsi="Carlito"/>
+          <w:b/>
+          <w:bCs/>
+          <w:sz w:val="30"/>
+          <w:szCs w:val="30"/>
+          <w:u w:val="none"/>
+        </w:rPr>
+      </w:r>
+    </w:p>
+    <w:p>
+      <w:pPr>
+        <w:pStyle w:val="Normal"/>
+        <w:bidi w:val="0"/>
+        <w:jc w:val="start"/>
+        <w:rPr>
+          <w:rFonts w:ascii="Carlito" w:hAnsi="Carlito"/>
+          <w:b/>
+          <w:bCs/>
+          <w:sz w:val="30"/>
+          <w:szCs w:val="30"/>
+          <w:u w:val="none"/>
+        </w:rPr>
+      </w:pPr>
+      <w:r>
+        <w:rPr>
+          <w:rFonts w:ascii="Carlito" w:hAnsi="Carlito"/>
+          <w:b/>
+          <w:bCs/>
+          <w:sz w:val="30"/>
+          <w:szCs w:val="30"/>
+          <w:u w:val="none"/>
         </w:rPr>
       </w:r>
     </w:p>
@@ -811,6 +1627,31 @@
           <w:u w:val="none"/>
         </w:rPr>
         <w:t>3) 100 Request</w:t>
+      </w:r>
+    </w:p>
+    <w:p>
+      <w:pPr>
+        <w:pStyle w:val="Normal"/>
+        <w:bidi w:val="0"/>
+        <w:jc w:val="start"/>
+        <w:rPr>
+          <w:rFonts w:ascii="Carlito" w:hAnsi="Carlito"/>
+          <w:b/>
+          <w:bCs/>
+          <w:sz w:val="30"/>
+          <w:szCs w:val="30"/>
+          <w:u w:val="single"/>
+        </w:rPr>
+      </w:pPr>
+      <w:r>
+        <w:rPr>
+          <w:rFonts w:ascii="Carlito" w:hAnsi="Carlito"/>
+          <w:b/>
+          <w:bCs/>
+          <w:sz w:val="30"/>
+          <w:szCs w:val="30"/>
+          <w:u w:val="single"/>
+        </w:rPr>
       </w:r>
     </w:p>
     <w:p>
@@ -865,15 +1706,15 @@
           <wp:anchor behindDoc="0" distT="0" distB="0" distL="0" distR="0" simplePos="0" locked="0" layoutInCell="0" allowOverlap="1" relativeHeight="8">
             <wp:simplePos x="0" y="0"/>
             <wp:positionH relativeFrom="column">
-              <wp:posOffset>-589280</wp:posOffset>
+              <wp:posOffset>-681355</wp:posOffset>
             </wp:positionH>
             <wp:positionV relativeFrom="paragraph">
-              <wp:posOffset>162560</wp:posOffset>
+              <wp:posOffset>19050</wp:posOffset>
             </wp:positionV>
-            <wp:extent cx="7485380" cy="1797685"/>
+            <wp:extent cx="7733665" cy="2129155"/>
             <wp:effectExtent l="0" t="0" r="0" b="0"/>
             <wp:wrapSquare wrapText="largest"/>
-            <wp:docPr id="7" name="Image7"/>
+            <wp:docPr id="7" name="Image6"/>
             <wp:cNvGraphicFramePr>
               <a:graphicFrameLocks xmlns:a="http://schemas.openxmlformats.org/drawingml/2006/main" noChangeAspect="1"/>
             </wp:cNvGraphicFramePr>
@@ -881,7 +1722,7 @@
               <a:graphicData uri="http://schemas.openxmlformats.org/drawingml/2006/picture">
                 <pic:pic xmlns:pic="http://schemas.openxmlformats.org/drawingml/2006/picture">
                   <pic:nvPicPr>
-                    <pic:cNvPr id="7" name="Image7"/>
+                    <pic:cNvPr id="7" name="Image6"/>
                     <pic:cNvPicPr>
                       <a:picLocks noChangeAspect="1" noChangeArrowheads="1"/>
                     </pic:cNvPicPr>
@@ -895,7 +1736,7 @@
                   <pic:spPr bwMode="auto">
                     <a:xfrm>
                       <a:off x="0" y="0"/>
-                      <a:ext cx="7485380" cy="1797685"/>
+                      <a:ext cx="7733665" cy="2129155"/>
                     </a:xfrm>
                     <a:prstGeom prst="rect">
                       <a:avLst/>
@@ -1009,31 +1850,6 @@
         </w:rPr>
       </w:r>
     </w:p>
-    <w:p>
-      <w:pPr>
-        <w:pStyle w:val="Normal"/>
-        <w:bidi w:val="0"/>
-        <w:jc w:val="start"/>
-        <w:rPr>
-          <w:rFonts w:ascii="Carlito" w:hAnsi="Carlito"/>
-          <w:b/>
-          <w:bCs/>
-          <w:sz w:val="30"/>
-          <w:szCs w:val="30"/>
-          <w:u w:val="single"/>
-        </w:rPr>
-      </w:pPr>
-      <w:r>
-        <w:rPr>
-          <w:rFonts w:ascii="Carlito" w:hAnsi="Carlito"/>
-          <w:b/>
-          <w:bCs/>
-          <w:sz w:val="30"/>
-          <w:szCs w:val="30"/>
-          <w:u w:val="single"/>
-        </w:rPr>
-      </w:r>
-    </w:p>
     <w:sectPr>
       <w:type w:val="nextPage"/>
       <w:pgSz w:w="12240" w:h="15840"/>
@@ -1041,6 +1857,7 @@
       <w:pgNumType w:fmt="decimal"/>
       <w:formProt w:val="false"/>
       <w:textDirection w:val="lrTb"/>
+      <w:docGrid w:type="default" w:linePitch="100" w:charSpace="0"/>
     </w:sectPr>
   </w:body>
 </w:document>
@@ -1060,7 +1877,6 @@
     </w:rPrDefault>
     <w:pPrDefault>
       <w:pPr>
-        <w:widowControl/>
         <w:suppressAutoHyphens w:val="true"/>
       </w:pPr>
     </w:pPrDefault>
@@ -1070,7 +1886,10 @@
     <w:qFormat/>
     <w:pPr>
       <w:widowControl/>
+      <w:suppressAutoHyphens w:val="true"/>
       <w:bidi w:val="0"/>
+      <w:spacing w:before="0" w:after="0"/>
+      <w:jc w:val="start"/>
     </w:pPr>
     <w:rPr>
       <w:rFonts w:ascii="Liberation Serif" w:hAnsi="Liberation Serif" w:eastAsia="Noto Serif CJK SC" w:cs="Noto Sans Devanagari"/>

</xml_diff>